<commit_message>
adding report structure + benchmark method
</commit_message>
<xml_diff>
--- a/Documents/B00235610 - Report - Part 1.docx
+++ b/Documents/B00235610 - Report - Part 1.docx
@@ -13,21 +13,119 @@
       <w:sdtEndPr>
         <w:rPr>
           <w:rFonts w:asciiTheme="majorHAnsi" w:eastAsiaTheme="majorEastAsia" w:hAnsiTheme="majorHAnsi" w:cstheme="majorBidi"/>
-          <w:color w:val="242852" w:themeColor="text2"/>
-          <w:spacing w:val="5"/>
-          <w:kern w:val="28"/>
-          <w:sz w:val="96"/>
-          <w:szCs w:val="56"/>
-          <w14:ligatures w14:val="standardContextual"/>
-          <w14:cntxtAlts/>
+          <w:bCs/>
+          <w:i/>
+          <w:color w:val="4A66AC" w:themeColor="accent1"/>
+          <w:sz w:val="32"/>
+          <w:szCs w:val="32"/>
         </w:rPr>
       </w:sdtEndPr>
       <w:sdtContent>
-        <w:p/>
+        <w:p>
+          <w:r>
+            <w:rPr>
+              <w:rFonts w:asciiTheme="majorHAnsi" w:eastAsiaTheme="majorEastAsia" w:hAnsiTheme="majorHAnsi" w:cstheme="majorBidi"/>
+              <w:noProof/>
+              <w:color w:val="242852" w:themeColor="text2"/>
+              <w:spacing w:val="5"/>
+              <w:kern w:val="28"/>
+              <w:sz w:val="96"/>
+              <w:szCs w:val="56"/>
+              <w:lang w:val="en-GB" w:eastAsia="en-GB"/>
+              <w14:ligatures w14:val="standardContextual"/>
+              <w14:cntxtAlts/>
+            </w:rPr>
+            <w:drawing>
+              <wp:anchor distT="0" distB="0" distL="114300" distR="114300" simplePos="0" relativeHeight="251658240" behindDoc="1" locked="0" layoutInCell="1" allowOverlap="1" wp14:anchorId="23232810" wp14:editId="16C4AC4E">
+                <wp:simplePos x="0" y="0"/>
+                <wp:positionH relativeFrom="page">
+                  <wp:align>right</wp:align>
+                </wp:positionH>
+                <wp:positionV relativeFrom="paragraph">
+                  <wp:posOffset>152590</wp:posOffset>
+                </wp:positionV>
+                <wp:extent cx="6938010" cy="4623435"/>
+                <wp:effectExtent l="152400" t="152400" r="358140" b="367665"/>
+                <wp:wrapTight wrapText="bothSides">
+                  <wp:wrapPolygon edited="0">
+                    <wp:start x="237" y="-712"/>
+                    <wp:lineTo x="-474" y="-534"/>
+                    <wp:lineTo x="-474" y="21983"/>
+                    <wp:lineTo x="-356" y="22339"/>
+                    <wp:lineTo x="534" y="23051"/>
+                    <wp:lineTo x="593" y="23229"/>
+                    <wp:lineTo x="21588" y="23229"/>
+                    <wp:lineTo x="21647" y="23051"/>
+                    <wp:lineTo x="22478" y="22339"/>
+                    <wp:lineTo x="22656" y="20826"/>
+                    <wp:lineTo x="22656" y="890"/>
+                    <wp:lineTo x="21944" y="-445"/>
+                    <wp:lineTo x="21885" y="-712"/>
+                    <wp:lineTo x="237" y="-712"/>
+                  </wp:wrapPolygon>
+                </wp:wrapTight>
+                <wp:docPr id="2" name="Picture 2" descr="C:\Users\B0023\Desktop\nvidia-titan-x-pascal-003.jpg"/>
+                <wp:cNvGraphicFramePr>
+                  <a:graphicFrameLocks xmlns:a="http://schemas.openxmlformats.org/drawingml/2006/main" noChangeAspect="1"/>
+                </wp:cNvGraphicFramePr>
+                <a:graphic xmlns:a="http://schemas.openxmlformats.org/drawingml/2006/main">
+                  <a:graphicData uri="http://schemas.openxmlformats.org/drawingml/2006/picture">
+                    <pic:pic xmlns:pic="http://schemas.openxmlformats.org/drawingml/2006/picture">
+                      <pic:nvPicPr>
+                        <pic:cNvPr id="0" name="Picture 3" descr="C:\Users\B0023\Desktop\nvidia-titan-x-pascal-003.jpg"/>
+                        <pic:cNvPicPr>
+                          <a:picLocks noChangeAspect="1" noChangeArrowheads="1"/>
+                        </pic:cNvPicPr>
+                      </pic:nvPicPr>
+                      <pic:blipFill>
+                        <a:blip r:embed="rId10" cstate="print">
+                          <a:extLst>
+                            <a:ext uri="{28A0092B-C50C-407E-A947-70E740481C1C}">
+                              <a14:useLocalDpi xmlns:a14="http://schemas.microsoft.com/office/drawing/2010/main" val="0"/>
+                            </a:ext>
+                          </a:extLst>
+                        </a:blip>
+                        <a:srcRect/>
+                        <a:stretch>
+                          <a:fillRect/>
+                        </a:stretch>
+                      </pic:blipFill>
+                      <pic:spPr bwMode="auto">
+                        <a:xfrm>
+                          <a:off x="0" y="0"/>
+                          <a:ext cx="6938010" cy="4623435"/>
+                        </a:xfrm>
+                        <a:prstGeom prst="rect">
+                          <a:avLst/>
+                        </a:prstGeom>
+                        <a:ln>
+                          <a:noFill/>
+                        </a:ln>
+                        <a:effectLst>
+                          <a:outerShdw blurRad="292100" dist="139700" dir="2700000" algn="tl" rotWithShape="0">
+                            <a:srgbClr val="333333">
+                              <a:alpha val="65000"/>
+                            </a:srgbClr>
+                          </a:outerShdw>
+                        </a:effectLst>
+                      </pic:spPr>
+                    </pic:pic>
+                  </a:graphicData>
+                </a:graphic>
+                <wp14:sizeRelH relativeFrom="margin">
+                  <wp14:pctWidth>0</wp14:pctWidth>
+                </wp14:sizeRelH>
+                <wp14:sizeRelV relativeFrom="margin">
+                  <wp14:pctHeight>0</wp14:pctHeight>
+                </wp14:sizeRelV>
+              </wp:anchor>
+            </w:drawing>
+          </w:r>
+        </w:p>
         <w:tbl>
           <w:tblPr>
-            <w:tblpPr w:leftFromText="187" w:rightFromText="187" w:bottomFromText="720" w:horzAnchor="page" w:tblpXSpec="center" w:tblpYSpec="bottom"/>
-            <w:tblW w:w="4600" w:type="pct"/>
+            <w:tblpPr w:leftFromText="187" w:rightFromText="187" w:bottomFromText="720" w:vertAnchor="page" w:horzAnchor="page" w:tblpXSpec="center" w:tblpY="9951"/>
+            <w:tblW w:w="4618" w:type="pct"/>
             <w:tblCellMar>
               <w:left w:w="288" w:type="dxa"/>
               <w:right w:w="288" w:type="dxa"/>
@@ -35,12 +133,15 @@
             <w:tblLook w:val="04A0" w:firstRow="1" w:lastRow="0" w:firstColumn="1" w:lastColumn="0" w:noHBand="0" w:noVBand="1"/>
           </w:tblPr>
           <w:tblGrid>
-            <w:gridCol w:w="9274"/>
+            <w:gridCol w:w="9975"/>
           </w:tblGrid>
           <w:tr>
+            <w:trPr>
+              <w:trHeight w:val="1345"/>
+            </w:trPr>
             <w:tc>
               <w:tcPr>
-                <w:tcW w:w="9576" w:type="dxa"/>
+                <w:tcW w:w="9974" w:type="dxa"/>
               </w:tcPr>
               <w:sdt>
                 <w:sdtPr>
@@ -50,12 +151,11 @@
                   <w:alias w:val="Title"/>
                   <w:id w:val="-308007970"/>
                   <w:placeholder>
-                    <w:docPart w:val="FA25BC17F9674F8E9E1B96BD617D92FA"/>
+                    <w:docPart w:val="026089A4A28046558AC37D93119F02FF"/>
                   </w:placeholder>
                   <w:dataBinding w:prefixMappings="xmlns:ns0='http://schemas.openxmlformats.org/package/2006/metadata/core-properties' xmlns:ns1='http://purl.org/dc/elements/1.1/'" w:xpath="/ns0:coreProperties[1]/ns1:title[1]" w:storeItemID="{6C3C8BC8-F283-45AE-878A-BAB7291924A1}"/>
                   <w:text/>
                 </w:sdtPr>
-                <w:sdtEndPr/>
                 <w:sdtContent>
                   <w:p>
                     <w:pPr>
@@ -77,6 +177,9 @@
             </w:tc>
           </w:tr>
           <w:tr>
+            <w:trPr>
+              <w:trHeight w:val="698"/>
+            </w:trPr>
             <w:tc>
               <w:tcPr>
                 <w:tcW w:w="0" w:type="auto"/>
@@ -91,12 +194,11 @@
                   <w:alias w:val="Subtitle"/>
                   <w:id w:val="758173203"/>
                   <w:placeholder>
-                    <w:docPart w:val="652CCEF214094A92A75FE2DB982137DB"/>
+                    <w:docPart w:val="9D63D2CEDC11493EAF67491536501DAD"/>
                   </w:placeholder>
                   <w:dataBinding w:prefixMappings="xmlns:ns0='http://schemas.openxmlformats.org/package/2006/metadata/core-properties' xmlns:ns1='http://purl.org/dc/elements/1.1/'" w:xpath="/ns0:coreProperties[1]/ns1:subject[1]" w:storeItemID="{6C3C8BC8-F283-45AE-878A-BAB7291924A1}"/>
                   <w:text/>
                 </w:sdtPr>
-                <w:sdtEndPr/>
                 <w:sdtContent>
                   <w:p>
                     <w:pPr>
@@ -120,6 +222,9 @@
             </w:tc>
           </w:tr>
           <w:tr>
+            <w:trPr>
+              <w:trHeight w:val="477"/>
+            </w:trPr>
             <w:tc>
               <w:tcPr>
                 <w:tcW w:w="0" w:type="auto"/>
@@ -129,6 +234,9 @@
             </w:tc>
           </w:tr>
           <w:tr>
+            <w:trPr>
+              <w:trHeight w:val="817"/>
+            </w:trPr>
             <w:tc>
               <w:tcPr>
                 <w:tcW w:w="0" w:type="auto"/>
@@ -136,22 +244,27 @@
               </w:tcPr>
               <w:sdt>
                 <w:sdtPr>
+                  <w:rPr>
+                    <w:lang w:val="en-GB"/>
+                  </w:rPr>
                   <w:alias w:val="Abstract"/>
                   <w:id w:val="553592755"/>
                   <w:placeholder>
-                    <w:docPart w:val="51C37B9CC95D492CA981F45ACA053407"/>
+                    <w:docPart w:val="F557BDFB65B74E61808C65D547A165F6"/>
                   </w:placeholder>
                   <w:dataBinding w:prefixMappings="xmlns:ns0='http://schemas.microsoft.com/office/2006/coverPageProps'" w:xpath="/ns0:CoverPageProperties[1]/ns0:Abstract[1]" w:storeItemID="{55AF091B-3C7A-41E3-B477-F2FDAA23CFDA}"/>
                   <w:text/>
                 </w:sdtPr>
-                <w:sdtEndPr/>
                 <w:sdtContent>
                   <w:p>
                     <w:pPr>
                       <w:jc w:val="center"/>
                     </w:pPr>
                     <w:r>
-                      <w:t>This report sets out the process taken for a regular C++ application and optimize it by using the CUDA API to accelerate computations.</w:t>
+                      <w:rPr>
+                        <w:lang w:val="en-GB"/>
+                      </w:rPr>
+                      <w:t>This report sets out how a given C++ application was optimized using various optimization techniques and the GPU APU CUDA.</w:t>
                     </w:r>
                   </w:p>
                 </w:sdtContent>
@@ -159,6 +272,9 @@
             </w:tc>
           </w:tr>
           <w:tr>
+            <w:trPr>
+              <w:trHeight w:val="493"/>
+            </w:trPr>
             <w:tc>
               <w:tcPr>
                 <w:tcW w:w="0" w:type="auto"/>
@@ -174,178 +290,75 @@
         </w:tbl>
         <w:p>
           <w:pPr>
-            <w:rPr>
-              <w:rFonts w:asciiTheme="majorHAnsi" w:eastAsiaTheme="majorEastAsia" w:hAnsiTheme="majorHAnsi" w:cstheme="majorBidi"/>
-              <w:color w:val="242852" w:themeColor="text2"/>
-              <w:spacing w:val="5"/>
-              <w:kern w:val="28"/>
-              <w:sz w:val="96"/>
-              <w:szCs w:val="56"/>
-              <w14:ligatures w14:val="standardContextual"/>
-              <w14:cntxtAlts/>
-            </w:rPr>
+            <w:pStyle w:val="Heading1"/>
           </w:pPr>
           <w:r>
-            <w:rPr>
-              <w:rFonts w:asciiTheme="majorHAnsi" w:eastAsiaTheme="majorEastAsia" w:hAnsiTheme="majorHAnsi" w:cstheme="majorBidi"/>
-              <w:color w:val="242852" w:themeColor="text2"/>
-              <w:spacing w:val="5"/>
-              <w:kern w:val="28"/>
-              <w:sz w:val="96"/>
-              <w:szCs w:val="56"/>
-              <w14:ligatures w14:val="standardContextual"/>
-              <w14:cntxtAlts/>
-            </w:rPr>
-            <w:br w:type="page"/>
+            <w:lastRenderedPageBreak/>
+            <w:t>Benchmark</w:t>
           </w:r>
         </w:p>
-      </w:sdtContent>
-    </w:sdt>
-    <w:sdt>
-      <w:sdtPr>
-        <w:alias w:val="Title"/>
-        <w:id w:val="598529223"/>
-        <w:placeholder>
-          <w:docPart w:val="FA25BC17F9674F8E9E1B96BD617D92FA"/>
-        </w:placeholder>
-        <w:dataBinding w:prefixMappings="xmlns:ns0='http://schemas.openxmlformats.org/package/2006/metadata/core-properties' xmlns:ns1='http://purl.org/dc/elements/1.1/'" w:xpath="/ns0:coreProperties[1]/ns1:title[1]" w:storeItemID="{6C3C8BC8-F283-45AE-878A-BAB7291924A1}"/>
-        <w:text/>
-      </w:sdtPr>
-      <w:sdtEndPr/>
-      <w:sdtContent>
-        <w:p>
-          <w:pPr>
-            <w:pStyle w:val="Title"/>
-          </w:pPr>
-          <w:r>
-            <w:rPr>
-              <w:lang w:val="en-GB"/>
-            </w:rPr>
-            <w:t>Coursework Report</w:t>
-          </w:r>
-        </w:p>
-      </w:sdtContent>
-    </w:sdt>
-    <w:p>
-      <w:pPr>
-        <w:pStyle w:val="Subtitle"/>
-      </w:pPr>
-      <w:sdt>
-        <w:sdtPr>
-          <w:alias w:val="Subtitle"/>
-          <w:id w:val="-723052804"/>
-          <w:placeholder>
-            <w:docPart w:val="652CCEF214094A92A75FE2DB982137DB"/>
-          </w:placeholder>
-          <w:dataBinding w:prefixMappings="xmlns:ns0='http://schemas.openxmlformats.org/package/2006/metadata/core-properties' xmlns:ns1='http://purl.org/dc/elements/1.1/'" w:xpath="/ns0:coreProperties[1]/ns1:subject[1]" w:storeItemID="{6C3C8BC8-F283-45AE-878A-BAB7291924A1}"/>
-          <w:text/>
-        </w:sdtPr>
-        <w:sdtEndPr/>
-        <w:sdtContent>
-          <w:r>
-            <w:rPr>
-              <w:lang w:val="en-GB"/>
-            </w:rPr>
-            <w:t>By B00235610</w:t>
-          </w:r>
-        </w:sdtContent>
-      </w:sdt>
-    </w:p>
-    <w:sdt>
-      <w:sdtPr>
-        <w:rPr>
-          <w:rFonts w:asciiTheme="minorHAnsi" w:eastAsiaTheme="minorEastAsia" w:hAnsiTheme="minorHAnsi" w:cstheme="minorBidi"/>
-          <w:bCs w:val="0"/>
-          <w:i w:val="0"/>
-          <w:color w:val="auto"/>
-          <w:sz w:val="22"/>
-          <w:szCs w:val="22"/>
-        </w:rPr>
-        <w:alias w:val="Type the body of the report"/>
-        <w:tag w:val="Type the body of the report"/>
-        <w:id w:val="108009038"/>
-        <w:placeholder>
-          <w:docPart w:val="7306DBAD7A9449849242BFCB9478F7C6"/>
-        </w:placeholder>
-        <w:temporary/>
-        <w:showingPlcHdr/>
-      </w:sdtPr>
-      <w:sdtEndPr/>
-      <w:sdtContent>
+        <w:p/>
         <w:p>
           <w:pPr>
             <w:pStyle w:val="Heading1"/>
           </w:pPr>
           <w:r>
-            <w:t>Heading 1</w:t>
+            <w:t>Profiling</w:t>
           </w:r>
         </w:p>
+        <w:p/>
         <w:p>
+          <w:pPr>
+            <w:pStyle w:val="Heading1"/>
+          </w:pPr>
           <w:r>
-            <w:t>On the Insert tab, the galleries include items</w:t>
-          </w:r>
-          <w:r>
-            <w:t xml:space="preserve"> that are designed to coordinate with the overall look of your document. You can use these galleries to insert tables, headers, footers, lists, cover pages, and other document building blocks. When you create pictures, charts, or diagrams, they also coordi</w:t>
-          </w:r>
-          <w:r>
-            <w:t>nate with your current document look.</w:t>
+            <w:t>CUDA Port</w:t>
           </w:r>
         </w:p>
+        <w:p/>
         <w:p>
           <w:pPr>
-            <w:pStyle w:val="Heading2"/>
+            <w:pStyle w:val="Heading1"/>
           </w:pPr>
           <w:r>
-            <w:t>Heading 2</w:t>
+            <w:t>Initial Benchmarks</w:t>
           </w:r>
         </w:p>
+        <w:p/>
         <w:p>
+          <w:pPr>
+            <w:pStyle w:val="Heading1"/>
+          </w:pPr>
           <w:r>
-            <w:t xml:space="preserve">You can easily change the formatting of selected text in the document text by choosing a look for the selected text from the Quick Styles gallery on the Home tab. You can also format text directly by using the other controls on the Home tab. Most controls </w:t>
-          </w:r>
-          <w:r>
-            <w:t xml:space="preserve">offer a choice of using the look from the current theme or using a format that you specify directly. </w:t>
+            <w:t>Refinement</w:t>
           </w:r>
         </w:p>
-        <w:p>
-          <w:r>
-            <w:t>To change the overall look of your document, choose new Theme elements on the Page Layout tab. To change the looks available in the Quick Style gallery, u</w:t>
-          </w:r>
-          <w:r>
-            <w:t>se the Change Current Quick Style Set command. Both the Themes gallery and the Quick Styles gallery provide reset commands so that you can always restore the look of your document to the original contained in your current template.</w:t>
-          </w:r>
-        </w:p>
+        <w:p/>
         <w:p>
           <w:pPr>
-            <w:pStyle w:val="Heading3"/>
+            <w:pStyle w:val="Heading1"/>
           </w:pPr>
           <w:r>
-            <w:t>Heading 3</w:t>
+            <w:t>Conclusion</w:t>
           </w:r>
+          <w:bookmarkStart w:id="0" w:name="_GoBack"/>
+          <w:bookmarkEnd w:id="0"/>
         </w:p>
+        <w:p/>
         <w:p>
           <w:pPr>
-            <w:spacing w:line="288" w:lineRule="auto"/>
+            <w:pStyle w:val="Heading1"/>
           </w:pPr>
-          <w:r>
-            <w:t xml:space="preserve">On the Insert </w:t>
-          </w:r>
-          <w:r>
-            <w:t>tab, the galleries include items that are designed to coordinate with the overall look of your document. You can use these galleries to insert tables, headers, footers, lists, cover pages, and other document building blocks. When you create pictures, chart</w:t>
-          </w:r>
-          <w:r>
-            <w:t>s, or diagrams, they also coordinate with your current document look.</w:t>
-          </w:r>
         </w:p>
       </w:sdtContent>
     </w:sdt>
     <w:p/>
     <w:sectPr>
-      <w:headerReference w:type="default" r:id="rId10"/>
-      <w:footerReference w:type="even" r:id="rId11"/>
-      <w:footerReference w:type="default" r:id="rId12"/>
+      <w:headerReference w:type="default" r:id="rId11"/>
+      <w:footerReference w:type="even" r:id="rId12"/>
+      <w:footerReference w:type="default" r:id="rId13"/>
       <w:pgSz w:w="12240" w:h="15840"/>
-      <w:pgMar w:top="1440" w:right="1080" w:bottom="1440" w:left="1080" w:header="576" w:footer="432" w:gutter="0"/>
+      <w:pgMar w:top="720" w:right="720" w:bottom="720" w:left="720" w:header="576" w:footer="432" w:gutter="0"/>
       <w:pgNumType w:start="0"/>
       <w:cols w:space="720"/>
       <w:titlePg/>
@@ -597,7 +610,6 @@
     </w:r>
     <w:r>
       <w:rPr>
-        <w:rFonts w:hint="eastAsia"/>
         <w:color w:val="4A66AC" w:themeColor="accent1"/>
       </w:rPr>
       <w:fldChar w:fldCharType="separate"/>
@@ -607,7 +619,7 @@
         <w:noProof/>
         <w:color w:val="4A66AC" w:themeColor="accent1"/>
       </w:rPr>
-      <w:t>Heading 1</w:t>
+      <w:t>Benchmark</w:t>
     </w:r>
     <w:r>
       <w:rPr>
@@ -703,7 +715,6 @@
       </w:rPr>
       <w:alias w:val="Title"/>
       <w:id w:val="-1396499233"/>
-      <w:placeholder/>
       <w:dataBinding w:prefixMappings="xmlns:ns0='http://schemas.openxmlformats.org/package/2006/metadata/core-properties' xmlns:ns1='http://purl.org/dc/elements/1.1/'" w:xpath="/ns0:coreProperties[1]/ns1:title[1]" w:storeItemID="{6C3C8BC8-F283-45AE-878A-BAB7291924A1}"/>
       <w:text/>
     </w:sdtPr>
@@ -1912,7 +1923,7 @@
   <w:docParts>
     <w:docPart>
       <w:docPartPr>
-        <w:name w:val="FA25BC17F9674F8E9E1B96BD617D92FA"/>
+        <w:name w:val="026089A4A28046558AC37D93119F02FF"/>
         <w:category>
           <w:name w:val="General"/>
           <w:gallery w:val="placeholder"/>
@@ -1923,12 +1934,12 @@
         <w:behaviors>
           <w:behavior w:val="content"/>
         </w:behaviors>
-        <w:guid w:val="{3477E996-554D-4E9C-BBE2-E253C896BA4F}"/>
+        <w:guid w:val="{010E9814-EE68-4553-8648-A7E0D61357EE}"/>
       </w:docPartPr>
       <w:docPartBody>
         <w:p>
           <w:pPr>
-            <w:pStyle w:val="FA25BC17F9674F8E9E1B96BD617D92FA"/>
+            <w:pStyle w:val="026089A4A28046558AC37D93119F02FF"/>
           </w:pPr>
           <w:r>
             <w:rPr>
@@ -1943,7 +1954,7 @@
     </w:docPart>
     <w:docPart>
       <w:docPartPr>
-        <w:name w:val="652CCEF214094A92A75FE2DB982137DB"/>
+        <w:name w:val="9D63D2CEDC11493EAF67491536501DAD"/>
         <w:category>
           <w:name w:val="General"/>
           <w:gallery w:val="placeholder"/>
@@ -1954,12 +1965,12 @@
         <w:behaviors>
           <w:behavior w:val="content"/>
         </w:behaviors>
-        <w:guid w:val="{13ABF521-B5A8-4826-BE6A-5F35D9DD9C11}"/>
+        <w:guid w:val="{C2D8A158-C6B0-408A-B13C-B190126D5211}"/>
       </w:docPartPr>
       <w:docPartBody>
         <w:p>
           <w:pPr>
-            <w:pStyle w:val="652CCEF214094A92A75FE2DB982137DB"/>
+            <w:pStyle w:val="9D63D2CEDC11493EAF67491536501DAD"/>
           </w:pPr>
           <w:r>
             <w:rPr>
@@ -1974,7 +1985,7 @@
     </w:docPart>
     <w:docPart>
       <w:docPartPr>
-        <w:name w:val="51C37B9CC95D492CA981F45ACA053407"/>
+        <w:name w:val="F557BDFB65B74E61808C65D547A165F6"/>
         <w:category>
           <w:name w:val="General"/>
           <w:gallery w:val="placeholder"/>
@@ -1985,101 +1996,15 @@
         <w:behaviors>
           <w:behavior w:val="content"/>
         </w:behaviors>
-        <w:guid w:val="{0F3610B8-32CF-4B42-869C-91920449BE38}"/>
+        <w:guid w:val="{A3893DBA-5E63-43E9-AFF0-CDECAB500FA7}"/>
       </w:docPartPr>
       <w:docPartBody>
         <w:p>
           <w:pPr>
-            <w:pStyle w:val="51C37B9CC95D492CA981F45ACA053407"/>
+            <w:pStyle w:val="F557BDFB65B74E61808C65D547A165F6"/>
           </w:pPr>
           <w:r>
-            <w:t>[Type the abstract of the document here. The abstract is typically a short summary of the contents of the document. Type the abstract of the</w:t>
-          </w:r>
-          <w:r>
-            <w:t xml:space="preserve"> document here. The abstract is typically a short summary of the contents of the document.]</w:t>
-          </w:r>
-        </w:p>
-      </w:docPartBody>
-    </w:docPart>
-    <w:docPart>
-      <w:docPartPr>
-        <w:name w:val="7306DBAD7A9449849242BFCB9478F7C6"/>
-        <w:category>
-          <w:name w:val="General"/>
-          <w:gallery w:val="placeholder"/>
-        </w:category>
-        <w:types>
-          <w:type w:val="bbPlcHdr"/>
-        </w:types>
-        <w:behaviors>
-          <w:behavior w:val="content"/>
-        </w:behaviors>
-        <w:guid w:val="{5540E502-BFEB-4B84-892A-574BBF3FEA22}"/>
-      </w:docPartPr>
-      <w:docPartBody>
-        <w:p>
-          <w:r>
-            <w:rPr>
-              <w:rStyle w:val="Heading1Char"/>
-            </w:rPr>
-            <w:t>Heading 1</w:t>
-          </w:r>
-        </w:p>
-        <w:p>
-          <w:r>
-            <w:t>On the Insert tab, the galleries include items that are designed to coordinate with the overall look of your document. You can use these galleries to inse</w:t>
-          </w:r>
-          <w:r>
-            <w:t>rt tables, headers, footers, lists, cover pages, and other document building blocks. When you create pictures, charts, or diagrams, they also coordinate with your current document look.</w:t>
-          </w:r>
-        </w:p>
-        <w:p>
-          <w:pPr>
-            <w:pStyle w:val="Heading2"/>
-          </w:pPr>
-          <w:r>
-            <w:t>Heading 2</w:t>
-          </w:r>
-        </w:p>
-        <w:p>
-          <w:r>
-            <w:t>You can easily change the formatting of selected text in the</w:t>
-          </w:r>
-          <w:r>
-            <w:t xml:space="preserve"> document text by choosing a look for the selected text from the Quick Styles gallery on the Home tab. You can also format text directly by using the other controls on the Home tab. Most controls offer a choice of using the look from the current theme or u</w:t>
-          </w:r>
-          <w:r>
-            <w:t xml:space="preserve">sing a format that you specify directly. </w:t>
-          </w:r>
-        </w:p>
-        <w:p>
-          <w:r>
-            <w:t>To change the overall look of your document, choose new Theme elements on the Page Layout tab. To change the looks available in the Quick Style gallery, use the Change Current Quick Style Set command. Both the Them</w:t>
-          </w:r>
-          <w:r>
-            <w:t>es gallery and the Quick Styles gallery provide reset commands so that you can always restore the look of your document to the original contained in your current template.</w:t>
-          </w:r>
-        </w:p>
-        <w:p>
-          <w:pPr>
-            <w:pStyle w:val="Heading3"/>
-          </w:pPr>
-          <w:r>
-            <w:t>Heading 3</w:t>
-          </w:r>
-        </w:p>
-        <w:p>
-          <w:pPr>
-            <w:pStyle w:val="7306DBAD7A9449849242BFCB9478F7C6"/>
-          </w:pPr>
-          <w:r>
-            <w:t>On the Insert tab, the galleries include items that are designed to coordi</w:t>
-          </w:r>
-          <w:r>
-            <w:t>nate with the overall look of your document. You can use these galleries to insert tables, headers, footers, lists, cover pages, and other document building blocks. When you create pictures, charts, or diagrams, they also coordinate with your current docum</w:t>
-          </w:r>
-          <w:r>
-            <w:t>ent look.</w:t>
+            <w:t>[Type the abstract of the document here. The abstract is typically a short summary of the contents of the document. Type the abstract of the document here. The abstract is typically a short summary of the contents of the document.]</w:t>
           </w:r>
         </w:p>
       </w:docPartBody>
@@ -2098,7 +2023,7 @@
     <w:sig w:usb0="E0000287" w:usb1="40000013" w:usb2="00000000" w:usb3="00000000" w:csb0="0000019F" w:csb1="00000000"/>
   </w:font>
   <w:font w:name="HGSMinchoE">
-    <w:altName w:val="HGS明朝E"/>
+    <w:altName w:val="MS Gothic"/>
     <w:panose1 w:val="00000000000000000000"/>
     <w:charset w:val="80"/>
     <w:family w:val="roman"/>
@@ -2188,6 +2113,8 @@
   <w:rsids>
     <w:rsidRoot w:val="005D1BA7"/>
     <w:rsid w:val="005D1BA7"/>
+    <w:rsid w:val="00953067"/>
+    <w:rsid w:val="00AB0CEF"/>
   </w:rsids>
   <m:mathPr>
     <m:mathFont m:val="Cambria Math"/>
@@ -2756,6 +2683,18 @@
   <w:style w:type="paragraph" w:customStyle="1" w:styleId="7306DBAD7A9449849242BFCB9478F7C6">
     <w:name w:val="7306DBAD7A9449849242BFCB9478F7C6"/>
   </w:style>
+  <w:style w:type="paragraph" w:customStyle="1" w:styleId="026089A4A28046558AC37D93119F02FF">
+    <w:name w:val="026089A4A28046558AC37D93119F02FF"/>
+    <w:rsid w:val="00953067"/>
+  </w:style>
+  <w:style w:type="paragraph" w:customStyle="1" w:styleId="9D63D2CEDC11493EAF67491536501DAD">
+    <w:name w:val="9D63D2CEDC11493EAF67491536501DAD"/>
+    <w:rsid w:val="00953067"/>
+  </w:style>
+  <w:style w:type="paragraph" w:customStyle="1" w:styleId="F557BDFB65B74E61808C65D547A165F6">
+    <w:name w:val="F557BDFB65B74E61808C65D547A165F6"/>
+    <w:rsid w:val="00953067"/>
+  </w:style>
 </w:styles>
 </file>
 
@@ -3047,12 +2986,14 @@
 </file>
 
 <file path=customXml/item1.xml><?xml version="1.0" encoding="utf-8"?>
-<?mso-contentType ?>
-<FormTemplates xmlns="http://schemas.microsoft.com/sharepoint/v3/contenttype/forms">
-  <Display>DocumentLibraryForm</Display>
-  <Edit>AssetEditForm</Edit>
-  <New>DocumentLibraryForm</New>
-</FormTemplates>
+<CoverPageProperties xmlns="http://schemas.microsoft.com/office/2006/coverPageProps">
+  <PublishDate/>
+  <Abstract>This report sets out how a given C++ application was optimized using various optimization techniques and the GPU APU CUDA.</Abstract>
+  <CompanyAddress/>
+  <CompanyPhone/>
+  <CompanyFax/>
+  <CompanyEmail/>
+</CoverPageProperties>
 </file>
 
 <file path=customXml/item2.xml><?xml version="1.0" encoding="utf-8"?>
@@ -3066,14 +3007,12 @@
 </file>
 
 <file path=customXml/item3.xml><?xml version="1.0" encoding="utf-8"?>
-<CoverPageProperties xmlns="http://schemas.microsoft.com/office/2006/coverPageProps">
-  <PublishDate/>
-  <Abstract>This report sets out the process taken for a regular C++ application and optimize it by using the CUDA API to accelerate computations.</Abstract>
-  <CompanyAddress/>
-  <CompanyPhone/>
-  <CompanyFax/>
-  <CompanyEmail/>
-</CoverPageProperties>
+<?mso-contentType ?>
+<FormTemplates xmlns="http://schemas.microsoft.com/sharepoint/v3/contenttype/forms">
+  <Display>DocumentLibraryForm</Display>
+  <Edit>AssetEditForm</Edit>
+  <New>DocumentLibraryForm</New>
+</FormTemplates>
 </file>
 
 <file path=customXml/item4.xml><?xml version="1.0" encoding="utf-8"?>
@@ -3081,9 +3020,9 @@
 </file>
 
 <file path=customXml/itemProps1.xml><?xml version="1.0" encoding="utf-8"?>
-<ds:datastoreItem xmlns:ds="http://schemas.openxmlformats.org/officeDocument/2006/customXml" ds:itemID="{1083CA12-5842-482C-AF8F-1352C3F1AC3D}">
+<ds:datastoreItem xmlns:ds="http://schemas.openxmlformats.org/officeDocument/2006/customXml" ds:itemID="{55AF091B-3C7A-41E3-B477-F2FDAA23CFDA}">
   <ds:schemaRefs>
-    <ds:schemaRef ds:uri="http://schemas.microsoft.com/sharepoint/v3/contenttype/forms"/>
+    <ds:schemaRef ds:uri="http://schemas.microsoft.com/office/2006/coverPageProps"/>
   </ds:schemaRefs>
 </ds:datastoreItem>
 </file>
@@ -3097,15 +3036,15 @@
 </file>
 
 <file path=customXml/itemProps3.xml><?xml version="1.0" encoding="utf-8"?>
-<ds:datastoreItem xmlns:ds="http://schemas.openxmlformats.org/officeDocument/2006/customXml" ds:itemID="{55AF091B-3C7A-41E3-B477-F2FDAA23CFDA}">
+<ds:datastoreItem xmlns:ds="http://schemas.openxmlformats.org/officeDocument/2006/customXml" ds:itemID="{1083CA12-5842-482C-AF8F-1352C3F1AC3D}">
   <ds:schemaRefs>
-    <ds:schemaRef ds:uri="http://schemas.microsoft.com/office/2006/coverPageProps"/>
+    <ds:schemaRef ds:uri="http://schemas.microsoft.com/sharepoint/v3/contenttype/forms"/>
   </ds:schemaRefs>
 </ds:datastoreItem>
 </file>
 
 <file path=customXml/itemProps4.xml><?xml version="1.0" encoding="utf-8"?>
-<ds:datastoreItem xmlns:ds="http://schemas.openxmlformats.org/officeDocument/2006/customXml" ds:itemID="{42F9EA35-F162-4E15-A601-32AF1E6E3DC5}">
+<ds:datastoreItem xmlns:ds="http://schemas.openxmlformats.org/officeDocument/2006/customXml" ds:itemID="{F2977E61-CDF5-48A1-89C2-C190B52BFCAB}">
   <ds:schemaRefs>
     <ds:schemaRef ds:uri="http://schemas.openxmlformats.org/officeDocument/2006/bibliography"/>
   </ds:schemaRefs>

</xml_diff>